<commit_message>
Editovan opis i dodani scenariji
</commit_message>
<xml_diff>
--- a/Task 1/Opis teme.docx
+++ b/Task 1/Opis teme.docx
@@ -575,7 +575,7 @@
           <w:sz w:val="22"/>
           <w:shd w:fill="auto" w:val="clear"/>
         </w:rPr>
-        <w:t xml:space="preserve"> Ukoliko korisnik obavi kupovinu karte/karti putem iinterneta, na osnovu unesenih podataka ce se obaviti dostava istih na odgovarajuci adresu. </w:t>
+        <w:t xml:space="preserve">Ukoliko korisnik obavi kupovinu karte/karti putem interneta, na osnovu unesenih podataka ce se obaviti dostava istih na odgovarajuci adresu. </w:t>
       </w:r>
     </w:p>
     <w:p>
@@ -1575,16 +1575,6 @@
           <w:shd w:fill="auto" w:val="clear"/>
         </w:rPr>
         <w:t xml:space="preserve">ći tip aktera je osoba koja vrsi pregled i pakovanje narudzbi u souvenir shopu, vodi računa o zalihama suvenira, te u skladu sa trenutnim stanjem šalje narudžbu ukoliko postoji potreba za obanavljanem zaliha nekog suvenira.</w:t>
-      </w:r>
-      <w:r>
-        <w:rPr>
-          <w:rFonts w:ascii="Arial" w:hAnsi="Arial" w:cs="Arial" w:eastAsia="Arial"/>
-          <w:color w:val="auto"/>
-          <w:spacing w:val="0"/>
-          <w:position w:val="0"/>
-          <w:sz w:val="22"/>
-          <w:shd w:fill="auto" w:val="clear"/>
-        </w:rPr>
         <w:tab/>
       </w:r>
     </w:p>

</xml_diff>